<commit_message>
Added step process to create pipeline
</commit_message>
<xml_diff>
--- a/wk6-DevOps/Notes.docx
+++ b/wk6-DevOps/Notes.docx
@@ -1174,6 +1174,203 @@
         </w:r>
       </w:hyperlink>
     </w:p>
+    <w:p>
+      <w:pPr>
+        <w:rPr>
+          <w:rStyle w:val="Hyperlink"/>
+          <w:color w:val="auto"/>
+          <w:u w:val="none"/>
+        </w:rPr>
+      </w:pPr>
+    </w:p>
+    <w:p>
+      <w:pPr>
+        <w:pStyle w:val="Heading2"/>
+        <w:rPr>
+          <w:rStyle w:val="Hyperlink"/>
+          <w:color w:val="2F5496" w:themeColor="accent1" w:themeShade="BF"/>
+          <w:u w:val="none"/>
+        </w:rPr>
+      </w:pPr>
+      <w:r>
+        <w:rPr>
+          <w:rStyle w:val="Hyperlink"/>
+          <w:color w:val="2F5496" w:themeColor="accent1" w:themeShade="BF"/>
+          <w:u w:val="none"/>
+        </w:rPr>
+        <w:t xml:space="preserve">Creating a </w:t>
+      </w:r>
+      <w:proofErr w:type="spellStart"/>
+      <w:r>
+        <w:rPr>
+          <w:rStyle w:val="Hyperlink"/>
+          <w:color w:val="2F5496" w:themeColor="accent1" w:themeShade="BF"/>
+          <w:u w:val="none"/>
+        </w:rPr>
+        <w:t>DevOp</w:t>
+      </w:r>
+      <w:proofErr w:type="spellEnd"/>
+      <w:r>
+        <w:rPr>
+          <w:rStyle w:val="Hyperlink"/>
+          <w:color w:val="2F5496" w:themeColor="accent1" w:themeShade="BF"/>
+          <w:u w:val="none"/>
+        </w:rPr>
+        <w:t xml:space="preserve"> pipeline</w:t>
+      </w:r>
+    </w:p>
+    <w:p>
+      <w:pPr>
+        <w:pStyle w:val="ListParagraph"/>
+        <w:numPr>
+          <w:ilvl w:val="0"/>
+          <w:numId w:val="6"/>
+        </w:numPr>
+      </w:pPr>
+      <w:r>
+        <w:t>Get publish profile in your web app</w:t>
+      </w:r>
+    </w:p>
+    <w:p>
+      <w:pPr>
+        <w:pStyle w:val="ListParagraph"/>
+        <w:numPr>
+          <w:ilvl w:val="0"/>
+          <w:numId w:val="6"/>
+        </w:numPr>
+      </w:pPr>
+      <w:r>
+        <w:t xml:space="preserve">Go to </w:t>
+      </w:r>
+      <w:proofErr w:type="spellStart"/>
+      <w:r>
+        <w:t>github</w:t>
+      </w:r>
+      <w:proofErr w:type="spellEnd"/>
+      <w:r>
+        <w:t xml:space="preserve"> actions of your repository</w:t>
+      </w:r>
+    </w:p>
+    <w:p>
+      <w:pPr>
+        <w:pStyle w:val="ListParagraph"/>
+        <w:numPr>
+          <w:ilvl w:val="0"/>
+          <w:numId w:val="6"/>
+        </w:numPr>
+      </w:pPr>
+      <w:r>
+        <w:t>Create .Net workflow as your default</w:t>
+      </w:r>
+    </w:p>
+    <w:p>
+      <w:pPr>
+        <w:pStyle w:val="ListParagraph"/>
+        <w:numPr>
+          <w:ilvl w:val="0"/>
+          <w:numId w:val="6"/>
+        </w:numPr>
+      </w:pPr>
+      <w:r>
+        <w:t xml:space="preserve">Edit the </w:t>
+      </w:r>
+      <w:proofErr w:type="spellStart"/>
+      <w:r>
+        <w:t>yml</w:t>
+      </w:r>
+      <w:proofErr w:type="spellEnd"/>
+      <w:r>
+        <w:t xml:space="preserve"> to have what I have in my training repo</w:t>
+      </w:r>
+    </w:p>
+    <w:p>
+      <w:pPr>
+        <w:pStyle w:val="ListParagraph"/>
+        <w:numPr>
+          <w:ilvl w:val="1"/>
+          <w:numId w:val="6"/>
+        </w:numPr>
+      </w:pPr>
+      <w:r>
+        <w:t>Make sure that it is referencing your actual application (the file path might differ for yours)</w:t>
+      </w:r>
+    </w:p>
+    <w:p>
+      <w:pPr>
+        <w:pStyle w:val="ListParagraph"/>
+        <w:numPr>
+          <w:ilvl w:val="0"/>
+          <w:numId w:val="6"/>
+        </w:numPr>
+      </w:pPr>
+      <w:r>
+        <w:t>Commit the changes</w:t>
+      </w:r>
+    </w:p>
+    <w:p>
+      <w:pPr>
+        <w:pStyle w:val="ListParagraph"/>
+        <w:numPr>
+          <w:ilvl w:val="0"/>
+          <w:numId w:val="6"/>
+        </w:numPr>
+      </w:pPr>
+      <w:r>
+        <w:t xml:space="preserve">Go to </w:t>
+      </w:r>
+      <w:proofErr w:type="spellStart"/>
+      <w:r>
+        <w:t>github</w:t>
+      </w:r>
+      <w:proofErr w:type="spellEnd"/>
+      <w:r>
+        <w:t xml:space="preserve"> action and find the build agent running</w:t>
+      </w:r>
+    </w:p>
+    <w:p>
+      <w:pPr>
+        <w:pStyle w:val="ListParagraph"/>
+        <w:numPr>
+          <w:ilvl w:val="0"/>
+          <w:numId w:val="6"/>
+        </w:numPr>
+      </w:pPr>
+      <w:r>
+        <w:t>Check that everything step went through just fine</w:t>
+      </w:r>
+    </w:p>
+    <w:p>
+      <w:pPr>
+        <w:pStyle w:val="ListParagraph"/>
+        <w:numPr>
+          <w:ilvl w:val="0"/>
+          <w:numId w:val="6"/>
+        </w:numPr>
+      </w:pPr>
+      <w:r>
+        <w:t>Add connection strings in the configuration of your web app</w:t>
+      </w:r>
+    </w:p>
+    <w:p>
+      <w:pPr>
+        <w:pStyle w:val="ListParagraph"/>
+        <w:numPr>
+          <w:ilvl w:val="0"/>
+          <w:numId w:val="6"/>
+        </w:numPr>
+      </w:pPr>
+      <w:r>
+        <w:t xml:space="preserve">Finally open the </w:t>
+      </w:r>
+      <w:proofErr w:type="spellStart"/>
+      <w:r>
+        <w:t>url</w:t>
+      </w:r>
+      <w:proofErr w:type="spellEnd"/>
+      <w:r>
+        <w:t xml:space="preserve"> to your webapp and check everything is working as intended</w:t>
+      </w:r>
+    </w:p>
     <w:p/>
     <w:p>
       <w:pPr>
@@ -1308,6 +1505,7 @@
         </w:numPr>
       </w:pPr>
       <w:r>
+        <w:lastRenderedPageBreak/>
         <w:t>You define the document the product requirements of the project and get them approved by the customer/client</w:t>
       </w:r>
     </w:p>
@@ -1407,292 +1605,292 @@
         </w:numPr>
       </w:pPr>
       <w:r>
+        <w:t>As the name suggest, this is where you will test your application and find bugs to fix</w:t>
+      </w:r>
+    </w:p>
+    <w:p>
+      <w:pPr>
+        <w:pStyle w:val="ListParagraph"/>
+        <w:numPr>
+          <w:ilvl w:val="1"/>
+          <w:numId w:val="5"/>
+        </w:numPr>
+      </w:pPr>
+      <w:r>
+        <w:t>The application must be in quality standard you promised with your customer/client</w:t>
+      </w:r>
+    </w:p>
+    <w:p>
+      <w:pPr>
+        <w:pStyle w:val="ListParagraph"/>
+        <w:numPr>
+          <w:ilvl w:val="0"/>
+          <w:numId w:val="5"/>
+        </w:numPr>
+      </w:pPr>
+      <w:r>
+        <w:t>Deployment and Maintenance</w:t>
+      </w:r>
+    </w:p>
+    <w:p>
+      <w:pPr>
+        <w:pStyle w:val="ListParagraph"/>
+        <w:numPr>
+          <w:ilvl w:val="1"/>
+          <w:numId w:val="5"/>
+        </w:numPr>
+      </w:pPr>
+      <w:r>
+        <w:t>This is when you make your application available to the client or the client’s audience</w:t>
+      </w:r>
+    </w:p>
+    <w:p>
+      <w:pPr>
+        <w:pStyle w:val="ListParagraph"/>
+        <w:numPr>
+          <w:ilvl w:val="1"/>
+          <w:numId w:val="5"/>
+        </w:numPr>
+      </w:pPr>
+      <w:r>
+        <w:t>After deployment, you maintain the application to make sure there are no interruptions from the daily use of your end-users</w:t>
+      </w:r>
+    </w:p>
+    <w:p/>
+    <w:p>
+      <w:pPr>
+        <w:pStyle w:val="Heading1"/>
+      </w:pPr>
+      <w:r>
+        <w:t>Different types of SDLC</w:t>
+      </w:r>
+    </w:p>
+    <w:p>
+      <w:pPr>
+        <w:pStyle w:val="ListParagraph"/>
+        <w:numPr>
+          <w:ilvl w:val="0"/>
+          <w:numId w:val="4"/>
+        </w:numPr>
+      </w:pPr>
+      <w:r>
+        <w:t>Waterfall model</w:t>
+      </w:r>
+    </w:p>
+    <w:p>
+      <w:pPr>
+        <w:pStyle w:val="ListParagraph"/>
+        <w:numPr>
+          <w:ilvl w:val="1"/>
+          <w:numId w:val="4"/>
+        </w:numPr>
+      </w:pPr>
+      <w:r>
+        <w:t xml:space="preserve">Each phase depends on the previous phase as being completely done. </w:t>
+      </w:r>
+    </w:p>
+    <w:p>
+      <w:pPr>
+        <w:pStyle w:val="ListParagraph"/>
+        <w:numPr>
+          <w:ilvl w:val="1"/>
+          <w:numId w:val="4"/>
+        </w:numPr>
+      </w:pPr>
+      <w:r>
+        <w:t>So, once you finish a phase you cannot go back and can only go forward.</w:t>
+      </w:r>
+    </w:p>
+    <w:p>
+      <w:pPr>
+        <w:pStyle w:val="ListParagraph"/>
+        <w:numPr>
+          <w:ilvl w:val="1"/>
+          <w:numId w:val="4"/>
+        </w:numPr>
+      </w:pPr>
+      <w:r>
+        <w:t>It is less iterative and less flexible</w:t>
+      </w:r>
+    </w:p>
+    <w:p>
+      <w:pPr>
+        <w:pStyle w:val="ListParagraph"/>
+        <w:numPr>
+          <w:ilvl w:val="1"/>
+          <w:numId w:val="4"/>
+        </w:numPr>
+      </w:pPr>
+      <w:r>
+        <w:t>Highly documented</w:t>
+      </w:r>
+    </w:p>
+    <w:p>
+      <w:pPr>
+        <w:pStyle w:val="ListParagraph"/>
+        <w:numPr>
+          <w:ilvl w:val="1"/>
+          <w:numId w:val="4"/>
+        </w:numPr>
+      </w:pPr>
+      <w:r>
+        <w:t>Very rigid for most situation</w:t>
+      </w:r>
+    </w:p>
+    <w:p>
+      <w:pPr>
+        <w:pStyle w:val="ListParagraph"/>
+        <w:numPr>
+          <w:ilvl w:val="0"/>
+          <w:numId w:val="4"/>
+        </w:numPr>
+      </w:pPr>
+      <w:r>
+        <w:t>Iterative model</w:t>
+      </w:r>
+    </w:p>
+    <w:p>
+      <w:pPr>
+        <w:pStyle w:val="ListParagraph"/>
+        <w:numPr>
+          <w:ilvl w:val="1"/>
+          <w:numId w:val="4"/>
+        </w:numPr>
+      </w:pPr>
+      <w:r>
+        <w:t>Development cycle in smaller portions at a time</w:t>
+      </w:r>
+    </w:p>
+    <w:p>
+      <w:pPr>
+        <w:pStyle w:val="ListParagraph"/>
+        <w:numPr>
+          <w:ilvl w:val="1"/>
+          <w:numId w:val="4"/>
+        </w:numPr>
+      </w:pPr>
+      <w:r>
+        <w:t>It can be as simple as going through the entire SDLC just to implement one feature and keep doing it until a full system has been implement</w:t>
+      </w:r>
+    </w:p>
+    <w:p>
+      <w:pPr>
+        <w:pStyle w:val="ListParagraph"/>
+        <w:numPr>
+          <w:ilvl w:val="1"/>
+          <w:numId w:val="4"/>
+        </w:numPr>
+      </w:pPr>
+      <w:r>
+        <w:t>Backtracking is possible</w:t>
+      </w:r>
+    </w:p>
+    <w:p>
+      <w:pPr>
+        <w:pStyle w:val="ListParagraph"/>
+        <w:numPr>
+          <w:ilvl w:val="0"/>
+          <w:numId w:val="4"/>
+        </w:numPr>
+      </w:pPr>
+      <w:r>
+        <w:t>V-Model</w:t>
+      </w:r>
+    </w:p>
+    <w:p>
+      <w:pPr>
+        <w:pStyle w:val="ListParagraph"/>
+        <w:numPr>
+          <w:ilvl w:val="1"/>
+          <w:numId w:val="4"/>
+        </w:numPr>
+      </w:pPr>
+      <w:r>
+        <w:t>Means verification and validation model</w:t>
+      </w:r>
+    </w:p>
+    <w:p>
+      <w:pPr>
+        <w:pStyle w:val="ListParagraph"/>
+        <w:numPr>
+          <w:ilvl w:val="1"/>
+          <w:numId w:val="4"/>
+        </w:numPr>
+      </w:pPr>
+      <w:r>
+        <w:t xml:space="preserve">Extension of the waterfall model exception the testing phase is done for every corresponding development </w:t>
+      </w:r>
+    </w:p>
+    <w:p>
+      <w:pPr>
+        <w:pStyle w:val="ListParagraph"/>
+        <w:numPr>
+          <w:ilvl w:val="1"/>
+          <w:numId w:val="4"/>
+        </w:numPr>
+      </w:pPr>
+      <w:r>
+        <w:t>The testing phase of the development phase is planned in parallel</w:t>
+      </w:r>
+    </w:p>
+    <w:p>
+      <w:pPr>
+        <w:pStyle w:val="ListParagraph"/>
+        <w:numPr>
+          <w:ilvl w:val="0"/>
+          <w:numId w:val="4"/>
+        </w:numPr>
+      </w:pPr>
+      <w:r>
+        <w:t>Big Bang model</w:t>
+      </w:r>
+    </w:p>
+    <w:p>
+      <w:pPr>
+        <w:pStyle w:val="ListParagraph"/>
+        <w:numPr>
+          <w:ilvl w:val="1"/>
+          <w:numId w:val="4"/>
+        </w:numPr>
+      </w:pPr>
+      <w:r>
+        <w:t>Does not follow any specific process</w:t>
+      </w:r>
+    </w:p>
+    <w:p>
+      <w:pPr>
+        <w:pStyle w:val="ListParagraph"/>
+        <w:numPr>
+          <w:ilvl w:val="1"/>
+          <w:numId w:val="4"/>
+        </w:numPr>
+      </w:pPr>
+      <w:r>
+        <w:t>Requirements are implemented without much analysis</w:t>
+      </w:r>
+    </w:p>
+    <w:p>
+      <w:pPr>
+        <w:pStyle w:val="ListParagraph"/>
+        <w:numPr>
+          <w:ilvl w:val="1"/>
+          <w:numId w:val="4"/>
+        </w:numPr>
+      </w:pPr>
+      <w:r>
+        <w:t>Usually for small project with small teams</w:t>
+      </w:r>
+    </w:p>
+    <w:p>
+      <w:pPr>
+        <w:pStyle w:val="ListParagraph"/>
+        <w:numPr>
+          <w:ilvl w:val="2"/>
+          <w:numId w:val="4"/>
+        </w:numPr>
+      </w:pPr>
+      <w:r>
         <w:lastRenderedPageBreak/>
-        <w:t>As the name suggest, this is where you will test your application and find bugs to fix</w:t>
-      </w:r>
-    </w:p>
-    <w:p>
-      <w:pPr>
-        <w:pStyle w:val="ListParagraph"/>
-        <w:numPr>
-          <w:ilvl w:val="1"/>
-          <w:numId w:val="5"/>
-        </w:numPr>
-      </w:pPr>
-      <w:r>
-        <w:t>The application must be in quality standard you promised with your customer/client</w:t>
-      </w:r>
-    </w:p>
-    <w:p>
-      <w:pPr>
-        <w:pStyle w:val="ListParagraph"/>
-        <w:numPr>
-          <w:ilvl w:val="0"/>
-          <w:numId w:val="5"/>
-        </w:numPr>
-      </w:pPr>
-      <w:r>
-        <w:t>Deployment and Maintenance</w:t>
-      </w:r>
-    </w:p>
-    <w:p>
-      <w:pPr>
-        <w:pStyle w:val="ListParagraph"/>
-        <w:numPr>
-          <w:ilvl w:val="1"/>
-          <w:numId w:val="5"/>
-        </w:numPr>
-      </w:pPr>
-      <w:r>
-        <w:t>This is when you make your application available to the client or the client’s audience</w:t>
-      </w:r>
-    </w:p>
-    <w:p>
-      <w:pPr>
-        <w:pStyle w:val="ListParagraph"/>
-        <w:numPr>
-          <w:ilvl w:val="1"/>
-          <w:numId w:val="5"/>
-        </w:numPr>
-      </w:pPr>
-      <w:r>
-        <w:t>After deployment, you maintain the application to make sure there are no interruptions from the daily use of your end-users</w:t>
-      </w:r>
-    </w:p>
-    <w:p/>
-    <w:p>
-      <w:pPr>
-        <w:pStyle w:val="Heading1"/>
-      </w:pPr>
-      <w:r>
-        <w:t>Different types of SDLC</w:t>
-      </w:r>
-    </w:p>
-    <w:p>
-      <w:pPr>
-        <w:pStyle w:val="ListParagraph"/>
-        <w:numPr>
-          <w:ilvl w:val="0"/>
-          <w:numId w:val="4"/>
-        </w:numPr>
-      </w:pPr>
-      <w:r>
-        <w:t>Waterfall model</w:t>
-      </w:r>
-    </w:p>
-    <w:p>
-      <w:pPr>
-        <w:pStyle w:val="ListParagraph"/>
-        <w:numPr>
-          <w:ilvl w:val="1"/>
-          <w:numId w:val="4"/>
-        </w:numPr>
-      </w:pPr>
-      <w:r>
-        <w:t xml:space="preserve">Each phase depends on the previous phase as being completely done. </w:t>
-      </w:r>
-    </w:p>
-    <w:p>
-      <w:pPr>
-        <w:pStyle w:val="ListParagraph"/>
-        <w:numPr>
-          <w:ilvl w:val="1"/>
-          <w:numId w:val="4"/>
-        </w:numPr>
-      </w:pPr>
-      <w:r>
-        <w:t>So, once you finish a phase you cannot go back and can only go forward.</w:t>
-      </w:r>
-    </w:p>
-    <w:p>
-      <w:pPr>
-        <w:pStyle w:val="ListParagraph"/>
-        <w:numPr>
-          <w:ilvl w:val="1"/>
-          <w:numId w:val="4"/>
-        </w:numPr>
-      </w:pPr>
-      <w:r>
-        <w:t>It is less iterative and less flexible</w:t>
-      </w:r>
-    </w:p>
-    <w:p>
-      <w:pPr>
-        <w:pStyle w:val="ListParagraph"/>
-        <w:numPr>
-          <w:ilvl w:val="1"/>
-          <w:numId w:val="4"/>
-        </w:numPr>
-      </w:pPr>
-      <w:r>
-        <w:t>Highly documented</w:t>
-      </w:r>
-    </w:p>
-    <w:p>
-      <w:pPr>
-        <w:pStyle w:val="ListParagraph"/>
-        <w:numPr>
-          <w:ilvl w:val="1"/>
-          <w:numId w:val="4"/>
-        </w:numPr>
-      </w:pPr>
-      <w:r>
-        <w:t>Very rigid for most situation</w:t>
-      </w:r>
-    </w:p>
-    <w:p>
-      <w:pPr>
-        <w:pStyle w:val="ListParagraph"/>
-        <w:numPr>
-          <w:ilvl w:val="0"/>
-          <w:numId w:val="4"/>
-        </w:numPr>
-      </w:pPr>
-      <w:r>
-        <w:t>Iterative model</w:t>
-      </w:r>
-    </w:p>
-    <w:p>
-      <w:pPr>
-        <w:pStyle w:val="ListParagraph"/>
-        <w:numPr>
-          <w:ilvl w:val="1"/>
-          <w:numId w:val="4"/>
-        </w:numPr>
-      </w:pPr>
-      <w:r>
-        <w:t>Development cycle in smaller portions at a time</w:t>
-      </w:r>
-    </w:p>
-    <w:p>
-      <w:pPr>
-        <w:pStyle w:val="ListParagraph"/>
-        <w:numPr>
-          <w:ilvl w:val="1"/>
-          <w:numId w:val="4"/>
-        </w:numPr>
-      </w:pPr>
-      <w:r>
-        <w:t>It can be as simple as going through the entire SDLC just to implement one feature and keep doing it until a full system has been implement</w:t>
-      </w:r>
-    </w:p>
-    <w:p>
-      <w:pPr>
-        <w:pStyle w:val="ListParagraph"/>
-        <w:numPr>
-          <w:ilvl w:val="1"/>
-          <w:numId w:val="4"/>
-        </w:numPr>
-      </w:pPr>
-      <w:r>
-        <w:t>Backtracking is possible</w:t>
-      </w:r>
-    </w:p>
-    <w:p>
-      <w:pPr>
-        <w:pStyle w:val="ListParagraph"/>
-        <w:numPr>
-          <w:ilvl w:val="0"/>
-          <w:numId w:val="4"/>
-        </w:numPr>
-      </w:pPr>
-      <w:r>
-        <w:t>V-Model</w:t>
-      </w:r>
-    </w:p>
-    <w:p>
-      <w:pPr>
-        <w:pStyle w:val="ListParagraph"/>
-        <w:numPr>
-          <w:ilvl w:val="1"/>
-          <w:numId w:val="4"/>
-        </w:numPr>
-      </w:pPr>
-      <w:r>
-        <w:t>Means verification and validation model</w:t>
-      </w:r>
-    </w:p>
-    <w:p>
-      <w:pPr>
-        <w:pStyle w:val="ListParagraph"/>
-        <w:numPr>
-          <w:ilvl w:val="1"/>
-          <w:numId w:val="4"/>
-        </w:numPr>
-      </w:pPr>
-      <w:r>
-        <w:t xml:space="preserve">Extension of the waterfall model exception the testing phase is done for every corresponding development </w:t>
-      </w:r>
-    </w:p>
-    <w:p>
-      <w:pPr>
-        <w:pStyle w:val="ListParagraph"/>
-        <w:numPr>
-          <w:ilvl w:val="1"/>
-          <w:numId w:val="4"/>
-        </w:numPr>
-      </w:pPr>
-      <w:r>
-        <w:t>The testing phase of the development phase is planned in parallel</w:t>
-      </w:r>
-    </w:p>
-    <w:p>
-      <w:pPr>
-        <w:pStyle w:val="ListParagraph"/>
-        <w:numPr>
-          <w:ilvl w:val="0"/>
-          <w:numId w:val="4"/>
-        </w:numPr>
-      </w:pPr>
-      <w:r>
-        <w:t>Big Bang model</w:t>
-      </w:r>
-    </w:p>
-    <w:p>
-      <w:pPr>
-        <w:pStyle w:val="ListParagraph"/>
-        <w:numPr>
-          <w:ilvl w:val="1"/>
-          <w:numId w:val="4"/>
-        </w:numPr>
-      </w:pPr>
-      <w:r>
-        <w:t>Does not follow any specific process</w:t>
-      </w:r>
-    </w:p>
-    <w:p>
-      <w:pPr>
-        <w:pStyle w:val="ListParagraph"/>
-        <w:numPr>
-          <w:ilvl w:val="1"/>
-          <w:numId w:val="4"/>
-        </w:numPr>
-      </w:pPr>
-      <w:r>
-        <w:t>Requirements are implemented without much analysis</w:t>
-      </w:r>
-    </w:p>
-    <w:p>
-      <w:pPr>
-        <w:pStyle w:val="ListParagraph"/>
-        <w:numPr>
-          <w:ilvl w:val="1"/>
-          <w:numId w:val="4"/>
-        </w:numPr>
-      </w:pPr>
-      <w:r>
-        <w:t>Usually for small project with small teams</w:t>
-      </w:r>
-    </w:p>
-    <w:p>
-      <w:pPr>
-        <w:pStyle w:val="ListParagraph"/>
-        <w:numPr>
-          <w:ilvl w:val="2"/>
-          <w:numId w:val="4"/>
-        </w:numPr>
-      </w:pPr>
-      <w:r>
         <w:t>Those projects are usually prototypes</w:t>
       </w:r>
     </w:p>
@@ -1781,7 +1979,6 @@
         <w:pStyle w:val="Heading2"/>
       </w:pPr>
       <w:r>
-        <w:lastRenderedPageBreak/>
         <w:t>Priorities</w:t>
       </w:r>
     </w:p>
@@ -2235,6 +2432,95 @@
     </w:lvl>
   </w:abstractNum>
   <w:abstractNum w:abstractNumId="2" w15:restartNumberingAfterBreak="0">
+    <w:nsid w:val="26B52B92"/>
+    <w:multiLevelType w:val="hybridMultilevel"/>
+    <w:tmpl w:val="3F760844"/>
+    <w:lvl w:ilvl="0" w:tplc="0409000F">
+      <w:start w:val="1"/>
+      <w:numFmt w:val="decimal"/>
+      <w:lvlText w:val="%1."/>
+      <w:lvlJc w:val="left"/>
+      <w:pPr>
+        <w:ind w:left="720" w:hanging="360"/>
+      </w:pPr>
+      <w:rPr>
+        <w:rFonts w:hint="default"/>
+      </w:rPr>
+    </w:lvl>
+    <w:lvl w:ilvl="1" w:tplc="04090019">
+      <w:start w:val="1"/>
+      <w:numFmt w:val="lowerLetter"/>
+      <w:lvlText w:val="%2."/>
+      <w:lvlJc w:val="left"/>
+      <w:pPr>
+        <w:ind w:left="1440" w:hanging="360"/>
+      </w:pPr>
+    </w:lvl>
+    <w:lvl w:ilvl="2" w:tplc="0409001B" w:tentative="1">
+      <w:start w:val="1"/>
+      <w:numFmt w:val="lowerRoman"/>
+      <w:lvlText w:val="%3."/>
+      <w:lvlJc w:val="right"/>
+      <w:pPr>
+        <w:ind w:left="2160" w:hanging="180"/>
+      </w:pPr>
+    </w:lvl>
+    <w:lvl w:ilvl="3" w:tplc="0409000F" w:tentative="1">
+      <w:start w:val="1"/>
+      <w:numFmt w:val="decimal"/>
+      <w:lvlText w:val="%4."/>
+      <w:lvlJc w:val="left"/>
+      <w:pPr>
+        <w:ind w:left="2880" w:hanging="360"/>
+      </w:pPr>
+    </w:lvl>
+    <w:lvl w:ilvl="4" w:tplc="04090019" w:tentative="1">
+      <w:start w:val="1"/>
+      <w:numFmt w:val="lowerLetter"/>
+      <w:lvlText w:val="%5."/>
+      <w:lvlJc w:val="left"/>
+      <w:pPr>
+        <w:ind w:left="3600" w:hanging="360"/>
+      </w:pPr>
+    </w:lvl>
+    <w:lvl w:ilvl="5" w:tplc="0409001B" w:tentative="1">
+      <w:start w:val="1"/>
+      <w:numFmt w:val="lowerRoman"/>
+      <w:lvlText w:val="%6."/>
+      <w:lvlJc w:val="right"/>
+      <w:pPr>
+        <w:ind w:left="4320" w:hanging="180"/>
+      </w:pPr>
+    </w:lvl>
+    <w:lvl w:ilvl="6" w:tplc="0409000F" w:tentative="1">
+      <w:start w:val="1"/>
+      <w:numFmt w:val="decimal"/>
+      <w:lvlText w:val="%7."/>
+      <w:lvlJc w:val="left"/>
+      <w:pPr>
+        <w:ind w:left="5040" w:hanging="360"/>
+      </w:pPr>
+    </w:lvl>
+    <w:lvl w:ilvl="7" w:tplc="04090019" w:tentative="1">
+      <w:start w:val="1"/>
+      <w:numFmt w:val="lowerLetter"/>
+      <w:lvlText w:val="%8."/>
+      <w:lvlJc w:val="left"/>
+      <w:pPr>
+        <w:ind w:left="5760" w:hanging="360"/>
+      </w:pPr>
+    </w:lvl>
+    <w:lvl w:ilvl="8" w:tplc="0409001B" w:tentative="1">
+      <w:start w:val="1"/>
+      <w:numFmt w:val="lowerRoman"/>
+      <w:lvlText w:val="%9."/>
+      <w:lvlJc w:val="right"/>
+      <w:pPr>
+        <w:ind w:left="6480" w:hanging="180"/>
+      </w:pPr>
+    </w:lvl>
+  </w:abstractNum>
+  <w:abstractNum w:abstractNumId="3" w15:restartNumberingAfterBreak="0">
     <w:nsid w:val="3A74353C"/>
     <w:multiLevelType w:val="hybridMultilevel"/>
     <w:tmpl w:val="47C272BC"/>
@@ -2346,7 +2632,7 @@
       </w:rPr>
     </w:lvl>
   </w:abstractNum>
-  <w:abstractNum w:abstractNumId="3" w15:restartNumberingAfterBreak="0">
+  <w:abstractNum w:abstractNumId="4" w15:restartNumberingAfterBreak="0">
     <w:nsid w:val="5CED3035"/>
     <w:multiLevelType w:val="hybridMultilevel"/>
     <w:tmpl w:val="C8ACFDA0"/>
@@ -2435,7 +2721,7 @@
       </w:pPr>
     </w:lvl>
   </w:abstractNum>
-  <w:abstractNum w:abstractNumId="4" w15:restartNumberingAfterBreak="0">
+  <w:abstractNum w:abstractNumId="5" w15:restartNumberingAfterBreak="0">
     <w:nsid w:val="613204F1"/>
     <w:multiLevelType w:val="hybridMultilevel"/>
     <w:tmpl w:val="C520E9E8"/>
@@ -2525,10 +2811,10 @@
     </w:lvl>
   </w:abstractNum>
   <w:num w:numId="1">
-    <w:abstractNumId w:val="2"/>
+    <w:abstractNumId w:val="3"/>
   </w:num>
   <w:num w:numId="2">
-    <w:abstractNumId w:val="3"/>
+    <w:abstractNumId w:val="4"/>
   </w:num>
   <w:num w:numId="3">
     <w:abstractNumId w:val="0"/>
@@ -2537,7 +2823,10 @@
     <w:abstractNumId w:val="1"/>
   </w:num>
   <w:num w:numId="5">
-    <w:abstractNumId w:val="4"/>
+    <w:abstractNumId w:val="5"/>
+  </w:num>
+  <w:num w:numId="6">
+    <w:abstractNumId w:val="2"/>
   </w:num>
 </w:numbering>
 </file>

</xml_diff>